<commit_message>
TA05 para subir + TA05 en Power
Finalización word para entrega de tareas.
Estuve actualizando el power para los apuntes.
</commit_message>
<xml_diff>
--- a/[JAVA]/C2/TA4/TA4.docx
+++ b/[JAVA]/C2/TA4/TA4.docx
@@ -90,11 +90,12 @@
         <w:rPr>
           <w:b/>
           <w:bCs/>
+          <w:noProof/>
           <w:sz w:val="28"/>
           <w:szCs w:val="28"/>
         </w:rPr>
         <w:drawing>
-          <wp:anchor distT="0" distB="0" distL="114300" distR="114300" simplePos="0" relativeHeight="251658240" behindDoc="0" locked="0" layoutInCell="1" allowOverlap="1" wp14:anchorId="42A78624" wp14:editId="4F832125">
+          <wp:anchor distT="0" distB="0" distL="114300" distR="114300" simplePos="0" relativeHeight="251658240" behindDoc="0" locked="0" layoutInCell="1" allowOverlap="1" wp14:anchorId="42A78624" wp14:editId="437FA1C5">
             <wp:simplePos x="0" y="0"/>
             <wp:positionH relativeFrom="column">
               <wp:posOffset>-690245</wp:posOffset>
@@ -186,11 +187,12 @@
         <w:rPr>
           <w:b/>
           <w:bCs/>
+          <w:noProof/>
           <w:sz w:val="28"/>
           <w:szCs w:val="28"/>
         </w:rPr>
         <w:drawing>
-          <wp:anchor distT="0" distB="0" distL="114300" distR="114300" simplePos="0" relativeHeight="251659264" behindDoc="0" locked="0" layoutInCell="1" allowOverlap="1" wp14:anchorId="471A2A58" wp14:editId="650A198D">
+          <wp:anchor distT="0" distB="0" distL="114300" distR="114300" simplePos="0" relativeHeight="251659264" behindDoc="0" locked="0" layoutInCell="1" allowOverlap="1" wp14:anchorId="471A2A58" wp14:editId="445D1F1E">
             <wp:simplePos x="0" y="0"/>
             <wp:positionH relativeFrom="column">
               <wp:posOffset>-737235</wp:posOffset>
@@ -270,12 +272,13 @@
         <w:rPr>
           <w:b/>
           <w:bCs/>
+          <w:noProof/>
           <w:sz w:val="28"/>
           <w:szCs w:val="28"/>
         </w:rPr>
         <w:lastRenderedPageBreak/>
         <w:drawing>
-          <wp:anchor distT="0" distB="0" distL="114300" distR="114300" simplePos="0" relativeHeight="251660288" behindDoc="0" locked="0" layoutInCell="1" allowOverlap="1" wp14:anchorId="6D432462" wp14:editId="74365FE7">
+          <wp:anchor distT="0" distB="0" distL="114300" distR="114300" simplePos="0" relativeHeight="251660288" behindDoc="0" locked="0" layoutInCell="1" allowOverlap="1" wp14:anchorId="6D432462" wp14:editId="2FED798F">
             <wp:simplePos x="0" y="0"/>
             <wp:positionH relativeFrom="margin">
               <wp:align>center</wp:align>
@@ -367,11 +370,12 @@
         <w:rPr>
           <w:b/>
           <w:bCs/>
+          <w:noProof/>
           <w:sz w:val="28"/>
           <w:szCs w:val="28"/>
         </w:rPr>
         <w:drawing>
-          <wp:anchor distT="0" distB="0" distL="114300" distR="114300" simplePos="0" relativeHeight="251661312" behindDoc="0" locked="0" layoutInCell="1" allowOverlap="1" wp14:anchorId="44D42792" wp14:editId="1EBA82BD">
+          <wp:anchor distT="0" distB="0" distL="114300" distR="114300" simplePos="0" relativeHeight="251661312" behindDoc="0" locked="0" layoutInCell="1" allowOverlap="1" wp14:anchorId="44D42792" wp14:editId="018D972E">
             <wp:simplePos x="0" y="0"/>
             <wp:positionH relativeFrom="margin">
               <wp:posOffset>-749188</wp:posOffset>
@@ -487,12 +491,13 @@
         <w:rPr>
           <w:b/>
           <w:bCs/>
+          <w:noProof/>
           <w:sz w:val="28"/>
           <w:szCs w:val="28"/>
         </w:rPr>
         <w:lastRenderedPageBreak/>
         <w:drawing>
-          <wp:anchor distT="0" distB="0" distL="114300" distR="114300" simplePos="0" relativeHeight="251662336" behindDoc="0" locked="0" layoutInCell="1" allowOverlap="1" wp14:anchorId="04097F14" wp14:editId="5697F5B8">
+          <wp:anchor distT="0" distB="0" distL="114300" distR="114300" simplePos="0" relativeHeight="251662336" behindDoc="0" locked="0" layoutInCell="1" allowOverlap="1" wp14:anchorId="04097F14" wp14:editId="2D070668">
             <wp:simplePos x="0" y="0"/>
             <wp:positionH relativeFrom="margin">
               <wp:align>center</wp:align>
@@ -584,11 +589,12 @@
         <w:rPr>
           <w:b/>
           <w:bCs/>
+          <w:noProof/>
           <w:sz w:val="28"/>
           <w:szCs w:val="28"/>
         </w:rPr>
         <w:drawing>
-          <wp:anchor distT="0" distB="0" distL="114300" distR="114300" simplePos="0" relativeHeight="251663360" behindDoc="0" locked="0" layoutInCell="1" allowOverlap="1" wp14:anchorId="0CD3FD19" wp14:editId="18D8F767">
+          <wp:anchor distT="0" distB="0" distL="114300" distR="114300" simplePos="0" relativeHeight="251663360" behindDoc="0" locked="0" layoutInCell="1" allowOverlap="1" wp14:anchorId="0CD3FD19" wp14:editId="041B793F">
             <wp:simplePos x="0" y="0"/>
             <wp:positionH relativeFrom="margin">
               <wp:posOffset>-641350</wp:posOffset>

</xml_diff>